<commit_message>
Added more comments to explain the concept
</commit_message>
<xml_diff>
--- a/Week-3/Assignment3/Output and Explaination.docx
+++ b/Week-3/Assignment3/Output and Explaination.docx
@@ -40,7 +40,25 @@
           <w:szCs w:val="24"/>
           <w:lang w:eastAsia="en-IN"/>
         </w:rPr>
-        <w:t>function createIncrement() {</w:t>
+        <w:t xml:space="preserve">function </w:t>
+      </w:r>
+      <w:proofErr w:type="spellStart"/>
+      <w:r>
+        <w:rPr>
+          <w:sz w:val="24"/>
+          <w:szCs w:val="24"/>
+          <w:lang w:eastAsia="en-IN"/>
+        </w:rPr>
+        <w:t>createIncrement</w:t>
+      </w:r>
+      <w:proofErr w:type="spellEnd"/>
+      <w:r>
+        <w:rPr>
+          <w:sz w:val="24"/>
+          <w:szCs w:val="24"/>
+          <w:lang w:eastAsia="en-IN"/>
+        </w:rPr>
+        <w:t>() {</w:t>
       </w:r>
     </w:p>
     <w:p>
@@ -250,13 +268,23 @@
         </w:rPr>
         <w:t xml:space="preserve">                         </w:t>
       </w:r>
-      <w:r>
-        <w:rPr>
-          <w:sz w:val="24"/>
-          <w:szCs w:val="24"/>
-          <w:lang w:eastAsia="en-IN"/>
-        </w:rPr>
-        <w:t>console.log(message);</w:t>
+      <w:proofErr w:type="gramStart"/>
+      <w:r>
+        <w:rPr>
+          <w:sz w:val="24"/>
+          <w:szCs w:val="24"/>
+          <w:lang w:eastAsia="en-IN"/>
+        </w:rPr>
+        <w:t>console.log(</w:t>
+      </w:r>
+      <w:proofErr w:type="gramEnd"/>
+      <w:r>
+        <w:rPr>
+          <w:sz w:val="24"/>
+          <w:szCs w:val="24"/>
+          <w:lang w:eastAsia="en-IN"/>
+        </w:rPr>
+        <w:t>message);</w:t>
       </w:r>
     </w:p>
     <w:p>
@@ -350,7 +378,25 @@
           <w:szCs w:val="24"/>
           <w:lang w:eastAsia="en-IN"/>
         </w:rPr>
-        <w:t>[increment,log];</w:t>
+        <w:t>[</w:t>
+      </w:r>
+      <w:proofErr w:type="spellStart"/>
+      <w:r>
+        <w:rPr>
+          <w:sz w:val="24"/>
+          <w:szCs w:val="24"/>
+          <w:lang w:eastAsia="en-IN"/>
+        </w:rPr>
+        <w:t>increment,log</w:t>
+      </w:r>
+      <w:proofErr w:type="spellEnd"/>
+      <w:r>
+        <w:rPr>
+          <w:sz w:val="24"/>
+          <w:szCs w:val="24"/>
+          <w:lang w:eastAsia="en-IN"/>
+        </w:rPr>
+        <w:t>];</w:t>
       </w:r>
     </w:p>
     <w:p>
@@ -406,13 +452,59 @@
           <w:lang w:eastAsia="en-IN"/>
         </w:rPr>
       </w:pPr>
-      <w:r>
-        <w:rPr>
-          <w:sz w:val="24"/>
-          <w:szCs w:val="24"/>
-          <w:lang w:eastAsia="en-IN"/>
-        </w:rPr>
-        <w:t>const [increment,log] = createIncrement();</w:t>
+      <w:proofErr w:type="spellStart"/>
+      <w:r>
+        <w:rPr>
+          <w:sz w:val="24"/>
+          <w:szCs w:val="24"/>
+          <w:lang w:eastAsia="en-IN"/>
+        </w:rPr>
+        <w:t>const</w:t>
+      </w:r>
+      <w:proofErr w:type="spellEnd"/>
+      <w:r>
+        <w:rPr>
+          <w:sz w:val="24"/>
+          <w:szCs w:val="24"/>
+          <w:lang w:eastAsia="en-IN"/>
+        </w:rPr>
+        <w:t xml:space="preserve"> [</w:t>
+      </w:r>
+      <w:proofErr w:type="spellStart"/>
+      <w:r>
+        <w:rPr>
+          <w:sz w:val="24"/>
+          <w:szCs w:val="24"/>
+          <w:lang w:eastAsia="en-IN"/>
+        </w:rPr>
+        <w:t>increment,log</w:t>
+      </w:r>
+      <w:proofErr w:type="spellEnd"/>
+      <w:r>
+        <w:rPr>
+          <w:sz w:val="24"/>
+          <w:szCs w:val="24"/>
+          <w:lang w:eastAsia="en-IN"/>
+        </w:rPr>
+        <w:t xml:space="preserve">] = </w:t>
+      </w:r>
+      <w:proofErr w:type="spellStart"/>
+      <w:r>
+        <w:rPr>
+          <w:sz w:val="24"/>
+          <w:szCs w:val="24"/>
+          <w:lang w:eastAsia="en-IN"/>
+        </w:rPr>
+        <w:t>createIncrement</w:t>
+      </w:r>
+      <w:proofErr w:type="spellEnd"/>
+      <w:r>
+        <w:rPr>
+          <w:sz w:val="24"/>
+          <w:szCs w:val="24"/>
+          <w:lang w:eastAsia="en-IN"/>
+        </w:rPr>
+        <w:t>();</w:t>
       </w:r>
     </w:p>
     <w:p>
@@ -577,13 +669,23 @@
           <w:szCs w:val="24"/>
         </w:rPr>
       </w:pPr>
+      <w:proofErr w:type="spellStart"/>
       <w:r>
         <w:rPr>
           <w:b/>
           <w:sz w:val="24"/>
           <w:szCs w:val="24"/>
         </w:rPr>
-        <w:t xml:space="preserve">Explaination: </w:t>
+        <w:t>Explaination</w:t>
+      </w:r>
+      <w:proofErr w:type="spellEnd"/>
+      <w:r>
+        <w:rPr>
+          <w:b/>
+          <w:sz w:val="24"/>
+          <w:szCs w:val="24"/>
+        </w:rPr>
+        <w:t xml:space="preserve">: </w:t>
       </w:r>
     </w:p>
     <w:p>
@@ -625,13 +727,23 @@
         </w:rPr>
         <w:t xml:space="preserve">When </w:t>
       </w:r>
-      <w:r>
-        <w:rPr>
-          <w:sz w:val="24"/>
-          <w:szCs w:val="24"/>
-          <w:lang w:eastAsia="en-IN"/>
-        </w:rPr>
-        <w:t>createIncrement()</w:t>
+      <w:proofErr w:type="spellStart"/>
+      <w:r>
+        <w:rPr>
+          <w:sz w:val="24"/>
+          <w:szCs w:val="24"/>
+          <w:lang w:eastAsia="en-IN"/>
+        </w:rPr>
+        <w:t>createIncrement</w:t>
+      </w:r>
+      <w:proofErr w:type="spellEnd"/>
+      <w:r>
+        <w:rPr>
+          <w:sz w:val="24"/>
+          <w:szCs w:val="24"/>
+          <w:lang w:eastAsia="en-IN"/>
+        </w:rPr>
+        <w:t>()</w:t>
       </w:r>
       <w:r>
         <w:rPr>
@@ -1057,13 +1169,23 @@
         </w:rPr>
         <w:t xml:space="preserve">                                      </w:t>
       </w:r>
-      <w:r>
-        <w:rPr>
-          <w:sz w:val="24"/>
-          <w:szCs w:val="24"/>
-          <w:lang w:eastAsia="en-IN"/>
-        </w:rPr>
-        <w:t>console.log(message);</w:t>
+      <w:proofErr w:type="gramStart"/>
+      <w:r>
+        <w:rPr>
+          <w:sz w:val="24"/>
+          <w:szCs w:val="24"/>
+          <w:lang w:eastAsia="en-IN"/>
+        </w:rPr>
+        <w:t>console.log(</w:t>
+      </w:r>
+      <w:proofErr w:type="gramEnd"/>
+      <w:r>
+        <w:rPr>
+          <w:sz w:val="24"/>
+          <w:szCs w:val="24"/>
+          <w:lang w:eastAsia="en-IN"/>
+        </w:rPr>
+        <w:t>message);</w:t>
       </w:r>
     </w:p>
     <w:p>
@@ -1116,7 +1238,25 @@
           <w:szCs w:val="24"/>
           <w:lang w:eastAsia="en-IN"/>
         </w:rPr>
-        <w:t>Now, every time the function increment() is called it will increment the count element and update the message with regards to current count value.</w:t>
+        <w:t xml:space="preserve">Now, every time the function </w:t>
+      </w:r>
+      <w:proofErr w:type="gramStart"/>
+      <w:r>
+        <w:rPr>
+          <w:sz w:val="24"/>
+          <w:szCs w:val="24"/>
+          <w:lang w:eastAsia="en-IN"/>
+        </w:rPr>
+        <w:t>increment(</w:t>
+      </w:r>
+      <w:proofErr w:type="gramEnd"/>
+      <w:r>
+        <w:rPr>
+          <w:sz w:val="24"/>
+          <w:szCs w:val="24"/>
+          <w:lang w:eastAsia="en-IN"/>
+        </w:rPr>
+        <w:t>) is called it will increment the count element and update the message with regards to current count value.</w:t>
       </w:r>
     </w:p>
     <w:p>

</xml_diff>